<commit_message>
fixed broken links and updated zip tutorial to UTF8
</commit_message>
<xml_diff>
--- a/Exploring_a_GIS_map.docx
+++ b/Exploring_a_GIS_map.docx
@@ -348,33 +348,19 @@
                 <w:szCs w:val="20"/>
               </w:rPr>
             </w:pPr>
-            <w:r>
-              <w:fldChar w:fldCharType="begin"/>
-            </w:r>
-            <w:r>
-              <w:instrText>HYPERLINK "Exploring_a_GIS%20map_files/Map.zip"</w:instrText>
-            </w:r>
-            <w:r>
-              <w:fldChar w:fldCharType="separate"/>
-            </w:r>
-            <w:r>
-              <w:rPr>
-                <w:rStyle w:val="Hyperlink"/>
-                <w:rFonts w:eastAsia="Times New Roman" w:cs="Arial"/>
-                <w:sz w:val="20"/>
-                <w:szCs w:val="20"/>
-              </w:rPr>
-              <w:t>Download the data</w:t>
-            </w:r>
-            <w:r>
-              <w:rPr>
-                <w:rStyle w:val="Hyperlink"/>
-                <w:rFonts w:eastAsia="Times New Roman" w:cs="Arial"/>
-                <w:sz w:val="20"/>
-                <w:szCs w:val="20"/>
-              </w:rPr>
-              <w:fldChar w:fldCharType="end"/>
-            </w:r>
+            <w:hyperlink r:id="rId7" w:history="1">
+              <w:r>
+                <w:rPr>
+                  <w:rStyle w:val="Hyperlink"/>
+                  <w:rFonts w:eastAsia="Times New Roman" w:cs="Arial"/>
+                  <w:sz w:val="20"/>
+                  <w:szCs w:val="20"/>
+                </w:rPr>
+                <w:t>Download the data</w:t>
+              </w:r>
+            </w:hyperlink>
+            <w:bookmarkStart w:id="0" w:name="_GoBack"/>
+            <w:bookmarkEnd w:id="0"/>
             <w:r>
               <w:rPr>
                 <w:rFonts w:eastAsia="Times New Roman" w:cs="Arial"/>
@@ -402,7 +388,7 @@
               </w:rPr>
               <w:t xml:space="preserve">and </w:t>
             </w:r>
-            <w:hyperlink r:id="rId7" w:history="1">
+            <w:hyperlink r:id="rId8" w:history="1">
               <w:r>
                 <w:rPr>
                   <w:rStyle w:val="Hyperlink"/>
@@ -413,8 +399,6 @@
                 <w:t>extract the contents</w:t>
               </w:r>
             </w:hyperlink>
-            <w:bookmarkStart w:id="0" w:name="_GoBack"/>
-            <w:bookmarkEnd w:id="0"/>
             <w:r>
               <w:rPr>
                 <w:rFonts w:eastAsia="Times New Roman" w:cs="Arial"/>
@@ -1545,11 +1529,11 @@
                     <pic:cNvPicPr/>
                   </pic:nvPicPr>
                   <pic:blipFill>
-                    <a:blip r:embed="rId8">
+                    <a:blip r:embed="rId9">
                       <a:extLst>
                         <a:ext uri="{BEBA8EAE-BF5A-486C-A8C5-ECC9F3942E4B}">
                           <a14:imgProps xmlns:a14="http://schemas.microsoft.com/office/drawing/2010/main">
-                            <a14:imgLayer r:embed="rId9">
+                            <a14:imgLayer r:embed="rId10">
                               <a14:imgEffect>
                                 <a14:backgroundRemoval t="0" b="100000" l="0" r="100000">
                                   <a14:backgroundMark x1="12821" y1="78947" x2="12821" y2="78947"/>
@@ -1652,7 +1636,7 @@
                     <pic:cNvPicPr/>
                   </pic:nvPicPr>
                   <pic:blipFill>
-                    <a:blip r:embed="rId10"/>
+                    <a:blip r:embed="rId11"/>
                     <a:stretch>
                       <a:fillRect/>
                     </a:stretch>
@@ -1723,7 +1707,7 @@
                     <pic:cNvPicPr/>
                   </pic:nvPicPr>
                   <pic:blipFill>
-                    <a:blip r:embed="rId11">
+                    <a:blip r:embed="rId12">
                       <a:extLst>
                         <a:ext uri="{28A0092B-C50C-407E-A947-70E740481C1C}">
                           <a14:useLocalDpi xmlns:a14="http://schemas.microsoft.com/office/drawing/2010/main" val="0"/>
@@ -1833,7 +1817,7 @@
                     <pic:cNvPicPr/>
                   </pic:nvPicPr>
                   <pic:blipFill>
-                    <a:blip r:embed="rId12"/>
+                    <a:blip r:embed="rId13"/>
                     <a:stretch>
                       <a:fillRect/>
                     </a:stretch>
@@ -1887,7 +1871,7 @@
                     <pic:cNvPicPr/>
                   </pic:nvPicPr>
                   <pic:blipFill rotWithShape="1">
-                    <a:blip r:embed="rId13"/>
+                    <a:blip r:embed="rId14"/>
                     <a:srcRect t="872" b="24709"/>
                     <a:stretch/>
                   </pic:blipFill>
@@ -2022,7 +2006,7 @@
                           <pic:cNvPicPr/>
                         </pic:nvPicPr>
                         <pic:blipFill>
-                          <a:blip r:embed="rId14"/>
+                          <a:blip r:embed="rId15"/>
                           <a:stretch>
                             <a:fillRect/>
                           </a:stretch>
@@ -2449,7 +2433,7 @@
                   <o:lock v:ext="edit" aspectratio="t"/>
                 </v:shapetype>
                 <v:shape id="Picture 2" o:spid="_x0000_s1027" type="#_x0000_t75" style="position:absolute;left:1231;top:5924;width:31458;height:34481;visibility:visible;mso-wrap-style:square" o:gfxdata="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">
-                  <v:imagedata r:id="rId15" o:title=""/>
+                  <v:imagedata r:id="rId16" o:title=""/>
                   <v:shadow on="t" color="#333" opacity="42598f" origin="-.5,-.5" offset="2.74397mm,2.74397mm"/>
                 </v:shape>
                 <v:shapetype id="_x0000_t32" coordsize="21600,21600" o:spt="32" o:oned="t" path="m,l21600,21600e" filled="f">
@@ -2653,7 +2637,7 @@
                     <pic:cNvPicPr/>
                   </pic:nvPicPr>
                   <pic:blipFill>
-                    <a:blip r:embed="rId16"/>
+                    <a:blip r:embed="rId17"/>
                     <a:stretch>
                       <a:fillRect/>
                     </a:stretch>
@@ -2712,7 +2696,7 @@
                     <pic:cNvPicPr/>
                   </pic:nvPicPr>
                   <pic:blipFill>
-                    <a:blip r:embed="rId17"/>
+                    <a:blip r:embed="rId18"/>
                     <a:stretch>
                       <a:fillRect/>
                     </a:stretch>
@@ -2783,7 +2767,7 @@
                     <pic:cNvPicPr/>
                   </pic:nvPicPr>
                   <pic:blipFill>
-                    <a:blip r:embed="rId18"/>
+                    <a:blip r:embed="rId19"/>
                     <a:stretch>
                       <a:fillRect/>
                     </a:stretch>
@@ -2893,7 +2877,7 @@
                     <pic:cNvPicPr/>
                   </pic:nvPicPr>
                   <pic:blipFill>
-                    <a:blip r:embed="rId19"/>
+                    <a:blip r:embed="rId20"/>
                     <a:stretch>
                       <a:fillRect/>
                     </a:stretch>
@@ -2956,7 +2940,7 @@
                     <pic:cNvPicPr/>
                   </pic:nvPicPr>
                   <pic:blipFill>
-                    <a:blip r:embed="rId20"/>
+                    <a:blip r:embed="rId21"/>
                     <a:stretch>
                       <a:fillRect/>
                     </a:stretch>
@@ -3078,7 +3062,7 @@
                     <pic:cNvPicPr/>
                   </pic:nvPicPr>
                   <pic:blipFill>
-                    <a:blip r:embed="rId21"/>
+                    <a:blip r:embed="rId22"/>
                     <a:stretch>
                       <a:fillRect/>
                     </a:stretch>
@@ -3158,7 +3142,7 @@
                     <pic:cNvPicPr/>
                   </pic:nvPicPr>
                   <pic:blipFill>
-                    <a:blip r:embed="rId22"/>
+                    <a:blip r:embed="rId23"/>
                     <a:stretch>
                       <a:fillRect/>
                     </a:stretch>
@@ -3212,7 +3196,7 @@
                     <pic:cNvPicPr/>
                   </pic:nvPicPr>
                   <pic:blipFill>
-                    <a:blip r:embed="rId23"/>
+                    <a:blip r:embed="rId24"/>
                     <a:stretch>
                       <a:fillRect/>
                     </a:stretch>
@@ -3449,7 +3433,7 @@
                     <pic:cNvPicPr/>
                   </pic:nvPicPr>
                   <pic:blipFill>
-                    <a:blip r:embed="rId24">
+                    <a:blip r:embed="rId25">
                       <a:extLst>
                         <a:ext uri="{28A0092B-C50C-407E-A947-70E740481C1C}">
                           <a14:useLocalDpi xmlns:a14="http://schemas.microsoft.com/office/drawing/2010/main" val="0"/>
@@ -3559,7 +3543,7 @@
                     <pic:cNvPicPr/>
                   </pic:nvPicPr>
                   <pic:blipFill>
-                    <a:blip r:embed="rId25"/>
+                    <a:blip r:embed="rId26"/>
                     <a:stretch>
                       <a:fillRect/>
                     </a:stretch>
@@ -3674,7 +3658,7 @@
                     <pic:cNvPicPr/>
                   </pic:nvPicPr>
                   <pic:blipFill>
-                    <a:blip r:embed="rId26">
+                    <a:blip r:embed="rId27">
                       <a:extLst>
                         <a:ext uri="{28A0092B-C50C-407E-A947-70E740481C1C}">
                           <a14:useLocalDpi xmlns:a14="http://schemas.microsoft.com/office/drawing/2010/main" val="0"/>
@@ -3752,7 +3736,7 @@
                     <pic:cNvPicPr/>
                   </pic:nvPicPr>
                   <pic:blipFill>
-                    <a:blip r:embed="rId27"/>
+                    <a:blip r:embed="rId28"/>
                     <a:stretch>
                       <a:fillRect/>
                     </a:stretch>
@@ -3829,7 +3813,7 @@
                     <pic:cNvPicPr/>
                   </pic:nvPicPr>
                   <pic:blipFill>
-                    <a:blip r:embed="rId28"/>
+                    <a:blip r:embed="rId29"/>
                     <a:stretch>
                       <a:fillRect/>
                     </a:stretch>
@@ -4068,7 +4052,7 @@
                     <pic:cNvPicPr/>
                   </pic:nvPicPr>
                   <pic:blipFill>
-                    <a:blip r:embed="rId29"/>
+                    <a:blip r:embed="rId30"/>
                     <a:stretch>
                       <a:fillRect/>
                     </a:stretch>
@@ -4148,7 +4132,7 @@
                     <pic:cNvPicPr/>
                   </pic:nvPicPr>
                   <pic:blipFill>
-                    <a:blip r:embed="rId30"/>
+                    <a:blip r:embed="rId31"/>
                     <a:stretch>
                       <a:fillRect/>
                     </a:stretch>
@@ -4211,7 +4195,7 @@
                     <pic:cNvPicPr/>
                   </pic:nvPicPr>
                   <pic:blipFill>
-                    <a:blip r:embed="rId31"/>
+                    <a:blip r:embed="rId32"/>
                     <a:stretch>
                       <a:fillRect/>
                     </a:stretch>
@@ -4323,7 +4307,7 @@
                     <pic:cNvPicPr/>
                   </pic:nvPicPr>
                   <pic:blipFill>
-                    <a:blip r:embed="rId32"/>
+                    <a:blip r:embed="rId33"/>
                     <a:stretch>
                       <a:fillRect/>
                     </a:stretch>
@@ -4388,7 +4372,7 @@
                     <pic:cNvPicPr/>
                   </pic:nvPicPr>
                   <pic:blipFill>
-                    <a:blip r:embed="rId33"/>
+                    <a:blip r:embed="rId34"/>
                     <a:stretch>
                       <a:fillRect/>
                     </a:stretch>
@@ -4488,7 +4472,7 @@
                     <pic:cNvPicPr/>
                   </pic:nvPicPr>
                   <pic:blipFill>
-                    <a:blip r:embed="rId34"/>
+                    <a:blip r:embed="rId35"/>
                     <a:stretch>
                       <a:fillRect/>
                     </a:stretch>
@@ -4616,7 +4600,7 @@
                     <pic:cNvPicPr/>
                   </pic:nvPicPr>
                   <pic:blipFill>
-                    <a:blip r:embed="rId35"/>
+                    <a:blip r:embed="rId36"/>
                     <a:stretch>
                       <a:fillRect/>
                     </a:stretch>
@@ -4741,7 +4725,7 @@
                     <pic:cNvPicPr/>
                   </pic:nvPicPr>
                   <pic:blipFill>
-                    <a:blip r:embed="rId36"/>
+                    <a:blip r:embed="rId37"/>
                     <a:stretch>
                       <a:fillRect/>
                     </a:stretch>
@@ -4865,7 +4849,7 @@
                     <pic:cNvPicPr/>
                   </pic:nvPicPr>
                   <pic:blipFill>
-                    <a:blip r:embed="rId37"/>
+                    <a:blip r:embed="rId38"/>
                     <a:stretch>
                       <a:fillRect/>
                     </a:stretch>
@@ -5021,7 +5005,7 @@
                     <pic:cNvPicPr/>
                   </pic:nvPicPr>
                   <pic:blipFill>
-                    <a:blip r:embed="rId38"/>
+                    <a:blip r:embed="rId39"/>
                     <a:stretch>
                       <a:fillRect/>
                     </a:stretch>
@@ -5178,7 +5162,7 @@
                     <pic:cNvPicPr/>
                   </pic:nvPicPr>
                   <pic:blipFill>
-                    <a:blip r:embed="rId39"/>
+                    <a:blip r:embed="rId40"/>
                     <a:stretch>
                       <a:fillRect/>
                     </a:stretch>
@@ -5283,7 +5267,7 @@
                     <pic:cNvPicPr/>
                   </pic:nvPicPr>
                   <pic:blipFill>
-                    <a:blip r:embed="rId40"/>
+                    <a:blip r:embed="rId41"/>
                     <a:stretch>
                       <a:fillRect/>
                     </a:stretch>
@@ -5379,11 +5363,11 @@
                     <pic:cNvPicPr/>
                   </pic:nvPicPr>
                   <pic:blipFill>
-                    <a:blip r:embed="rId41">
+                    <a:blip r:embed="rId42">
                       <a:extLst>
                         <a:ext uri="{BEBA8EAE-BF5A-486C-A8C5-ECC9F3942E4B}">
                           <a14:imgProps xmlns:a14="http://schemas.microsoft.com/office/drawing/2010/main">
-                            <a14:imgLayer r:embed="rId42">
+                            <a14:imgLayer r:embed="rId43">
                               <a14:imgEffect>
                                 <a14:backgroundRemoval t="0" b="99385" l="0" r="99292"/>
                               </a14:imgEffect>
@@ -5552,7 +5536,7 @@
                           </pic:cNvPicPr>
                         </pic:nvPicPr>
                         <pic:blipFill>
-                          <a:blip r:embed="rId43">
+                          <a:blip r:embed="rId44">
                             <a:extLst>
                               <a:ext uri="{28A0092B-C50C-407E-A947-70E740481C1C}">
                                 <a14:useLocalDpi xmlns:a14="http://schemas.microsoft.com/office/drawing/2010/main" val="0"/>
@@ -6196,7 +6180,7 @@
                     <pic:cNvPicPr/>
                   </pic:nvPicPr>
                   <pic:blipFill>
-                    <a:blip r:embed="rId19"/>
+                    <a:blip r:embed="rId20"/>
                     <a:stretch>
                       <a:fillRect/>
                     </a:stretch>
@@ -14572,7 +14556,7 @@
 </file>
 
 <file path=customXml/itemProps2.xml><?xml version="1.0" encoding="utf-8"?>
-<ds:datastoreItem xmlns:ds="http://schemas.openxmlformats.org/officeDocument/2006/customXml" ds:itemID="{C3E2CFAD-5BD9-43CF-A405-696895104602}">
+<ds:datastoreItem xmlns:ds="http://schemas.openxmlformats.org/officeDocument/2006/customXml" ds:itemID="{E8143014-CF2B-4A4D-B11C-F4CC6CF45716}">
   <ds:schemaRefs>
     <ds:schemaRef ds:uri="http://schemas.openxmlformats.org/officeDocument/2006/bibliography"/>
   </ds:schemaRefs>

</xml_diff>

<commit_message>
Fixed slash direction in intro
</commit_message>
<xml_diff>
--- a/Exploring_a_GIS_map.docx
+++ b/Exploring_a_GIS_map.docx
@@ -301,9 +301,8 @@
                 <w:sz w:val="20"/>
                 <w:szCs w:val="20"/>
               </w:rPr>
-              <w:t xml:space="preserve"> (e.g. D</w:t>
+              <w:t xml:space="preserve"> (e.g. D:</w:t>
             </w:r>
-            <w:proofErr w:type="gramStart"/>
             <w:r>
               <w:rPr>
                 <w:rFonts w:eastAsia="Times New Roman" w:cs="Arial"/>
@@ -311,9 +310,8 @@
                 <w:sz w:val="20"/>
                 <w:szCs w:val="20"/>
               </w:rPr>
-              <w:t>:/</w:t>
+              <w:t>\</w:t>
             </w:r>
-            <w:proofErr w:type="gramEnd"/>
             <w:r>
               <w:rPr>
                 <w:rFonts w:eastAsia="Times New Roman" w:cs="Arial"/>
@@ -321,7 +319,34 @@
                 <w:sz w:val="20"/>
                 <w:szCs w:val="20"/>
               </w:rPr>
-              <w:t>ES212/jdoe/</w:t>
+              <w:t>ES212</w:t>
+            </w:r>
+            <w:r>
+              <w:rPr>
+                <w:rFonts w:eastAsia="Times New Roman" w:cs="Arial"/>
+                <w:color w:val="000000"/>
+                <w:sz w:val="20"/>
+                <w:szCs w:val="20"/>
+              </w:rPr>
+              <w:t>\</w:t>
+            </w:r>
+            <w:r>
+              <w:rPr>
+                <w:rFonts w:eastAsia="Times New Roman" w:cs="Arial"/>
+                <w:color w:val="000000"/>
+                <w:sz w:val="20"/>
+                <w:szCs w:val="20"/>
+              </w:rPr>
+              <w:t>jdoe</w:t>
+            </w:r>
+            <w:r>
+              <w:rPr>
+                <w:rFonts w:eastAsia="Times New Roman" w:cs="Arial"/>
+                <w:color w:val="000000"/>
+                <w:sz w:val="20"/>
+                <w:szCs w:val="20"/>
+              </w:rPr>
+              <w:t>\</w:t>
             </w:r>
             <w:r>
               <w:rPr>
@@ -332,6 +357,8 @@
               </w:rPr>
               <w:t>Explore_GIS_Map).</w:t>
             </w:r>
+            <w:bookmarkStart w:id="0" w:name="_GoBack"/>
+            <w:bookmarkEnd w:id="0"/>
           </w:p>
           <w:p>
             <w:pPr>
@@ -359,8 +386,6 @@
                 <w:t>Download the data</w:t>
               </w:r>
             </w:hyperlink>
-            <w:bookmarkStart w:id="0" w:name="_GoBack"/>
-            <w:bookmarkEnd w:id="0"/>
             <w:r>
               <w:rPr>
                 <w:rFonts w:eastAsia="Times New Roman" w:cs="Arial"/>
@@ -14556,7 +14581,7 @@
 </file>
 
 <file path=customXml/itemProps2.xml><?xml version="1.0" encoding="utf-8"?>
-<ds:datastoreItem xmlns:ds="http://schemas.openxmlformats.org/officeDocument/2006/customXml" ds:itemID="{E8143014-CF2B-4A4D-B11C-F4CC6CF45716}">
+<ds:datastoreItem xmlns:ds="http://schemas.openxmlformats.org/officeDocument/2006/customXml" ds:itemID="{0BD47B80-E12D-4736-9EF9-55E09BBF9A31}">
   <ds:schemaRefs>
     <ds:schemaRef ds:uri="http://schemas.openxmlformats.org/officeDocument/2006/bibliography"/>
   </ds:schemaRefs>

</xml_diff>